<commit_message>
created southern gate with key MR created metal lock box with key MR
</commit_message>
<xml_diff>
--- a/ProgrammingSupportAgreedUponStandards.docx
+++ b/ProgrammingSupportAgreedUponStandards.docx
@@ -14,8 +14,6 @@
       <w:pPr>
         <w:pStyle w:val="Heading1"/>
       </w:pPr>
-      <w:bookmarkStart w:id="0" w:name="_GoBack"/>
-      <w:bookmarkEnd w:id="0"/>
     </w:p>
     <w:p>
       <w:pPr>
@@ -747,6 +745,49 @@
       <w:r>
         <w:t>Each line indented 1 tab</w:t>
       </w:r>
+    </w:p>
+    <w:p>
+      <w:pPr>
+        <w:pStyle w:val="ListParagraph"/>
+        <w:numPr>
+          <w:ilvl w:val="0"/>
+          <w:numId w:val="11"/>
+        </w:numPr>
+      </w:pPr>
+      <w:r>
+        <w:t>New objects</w:t>
+      </w:r>
+    </w:p>
+    <w:p>
+      <w:pPr>
+        <w:pStyle w:val="ListParagraph"/>
+        <w:numPr>
+          <w:ilvl w:val="1"/>
+          <w:numId w:val="11"/>
+        </w:numPr>
+      </w:pPr>
+      <w:r>
+        <w:t>All objects must have a completed and approved Design Specification form</w:t>
+      </w:r>
+      <w:bookmarkStart w:id="0" w:name="_GoBack"/>
+      <w:bookmarkEnd w:id="0"/>
+    </w:p>
+    <w:p>
+      <w:pPr>
+        <w:ind w:left="720"/>
+      </w:pPr>
+    </w:p>
+    <w:p>
+      <w:pPr>
+        <w:pStyle w:val="ListParagraph"/>
+        <w:ind w:left="2160"/>
+      </w:pPr>
+    </w:p>
+    <w:p>
+      <w:pPr>
+        <w:pStyle w:val="ListParagraph"/>
+        <w:ind w:left="2160"/>
+      </w:pPr>
     </w:p>
     <w:p/>
     <w:sectPr>

</xml_diff>